<commit_message>
adding location input to form
</commit_message>
<xml_diff>
--- a/src/controllers/template.docx
+++ b/src/controllers/template.docx
@@ -215,6 +215,142 @@
         <w:pStyle w:val="Normal"/>
         <w:ind w:hanging="0"/>
         <w:jc w:val="center"/>
+        <w:rPr/>
+      </w:pPr>
+      <w:r>
+        <w:rPr>
+          <w:rFonts w:ascii="Consolas;Andale Mono WT;Andale Mono;Lucida Console;Lucida Sans Typewriter;DejaVu Sans Mono;Bitstream Vera Sans Mono;Liberation Mono;Nimbus Mono L;Monaco;Courier New;Courier;monospace" w:hAnsi="Consolas;Andale Mono WT;Andale Mono;Lucida Console;Lucida Sans Typewriter;DejaVu Sans Mono;Bitstream Vera Sans Mono;Liberation Mono;Nimbus Mono L;Monaco;Courier New;Courier;monospace"/>
+          <w:b/>
+          <w:bCs/>
+          <w:i w:val="false"/>
+          <w:caps w:val="false"/>
+          <w:smallCaps w:val="false"/>
+          <w:color w:val="000000"/>
+          <w:spacing w:val="0"/>
+          <w:sz w:val="28"/>
+          <w:szCs w:val="28"/>
+        </w:rPr>
+        <w:t>Service providers Accessibility Checklist</w:t>
+      </w:r>
+    </w:p>
+    <w:p>
+      <w:pPr>
+        <w:pStyle w:val="Normal"/>
+        <w:ind w:hanging="0"/>
+        <w:jc w:val="center"/>
+        <w:rPr>
+          <w:rFonts w:ascii="Consolas;Andale Mono WT;Andale Mono;Lucida Console;Lucida Sans Typewriter;DejaVu Sans Mono;Bitstream Vera Sans Mono;Liberation Mono;Nimbus Mono L;Monaco;Courier New;Courier;monospace" w:hAnsi="Consolas;Andale Mono WT;Andale Mono;Lucida Console;Lucida Sans Typewriter;DejaVu Sans Mono;Bitstream Vera Sans Mono;Liberation Mono;Nimbus Mono L;Monaco;Courier New;Courier;monospace"/>
+          <w:b/>
+          <w:b/>
+          <w:bCs/>
+          <w:i w:val="false"/>
+          <w:i w:val="false"/>
+          <w:caps w:val="false"/>
+          <w:smallCaps w:val="false"/>
+          <w:color w:val="000000"/>
+          <w:spacing w:val="0"/>
+          <w:sz w:val="28"/>
+          <w:szCs w:val="28"/>
+        </w:rPr>
+      </w:pPr>
+      <w:r>
+        <w:rPr>
+          <w:rFonts w:ascii="Consolas;Andale Mono WT;Andale Mono;Lucida Console;Lucida Sans Typewriter;DejaVu Sans Mono;Bitstream Vera Sans Mono;Liberation Mono;Nimbus Mono L;Monaco;Courier New;Courier;monospace" w:hAnsi="Consolas;Andale Mono WT;Andale Mono;Lucida Console;Lucida Sans Typewriter;DejaVu Sans Mono;Bitstream Vera Sans Mono;Liberation Mono;Nimbus Mono L;Monaco;Courier New;Courier;monospace"/>
+          <w:b/>
+          <w:bCs/>
+          <w:i w:val="false"/>
+          <w:caps w:val="false"/>
+          <w:smallCaps w:val="false"/>
+          <w:color w:val="000000"/>
+          <w:spacing w:val="0"/>
+          <w:sz w:val="28"/>
+          <w:szCs w:val="28"/>
+        </w:rPr>
+      </w:r>
+    </w:p>
+    <w:p>
+      <w:pPr>
+        <w:pStyle w:val="Normal"/>
+        <w:ind w:hanging="0"/>
+        <w:rPr/>
+      </w:pPr>
+      <w:r>
+        <w:rPr>
+          <w:b/>
+          <w:bCs/>
+          <w:i/>
+          <w:iCs/>
+          <w:color w:val="000000"/>
+          <w:sz w:val="24"/>
+          <w:szCs w:val="24"/>
+        </w:rPr>
+        <w:t>Location</w:t>
+      </w:r>
+      <w:r>
+        <w:rPr>
+          <w:b/>
+          <w:bCs/>
+          <w:i/>
+          <w:iCs/>
+          <w:color w:val="000000"/>
+          <w:sz w:val="24"/>
+          <w:szCs w:val="24"/>
+        </w:rPr>
+        <w:t>:</w:t>
+      </w:r>
+      <w:r>
+        <w:rPr>
+          <w:rFonts w:ascii="Consolas;Andale Mono WT;Andale Mono;Lucida Console;Lucida Sans Typewriter;DejaVu Sans Mono;Bitstream Vera Sans Mono;Liberation Mono;Nimbus Mono L;Monaco;Courier New;Courier;monospace" w:hAnsi="Consolas;Andale Mono WT;Andale Mono;Lucida Console;Lucida Sans Typewriter;DejaVu Sans Mono;Bitstream Vera Sans Mono;Liberation Mono;Nimbus Mono L;Monaco;Courier New;Courier;monospace"/>
+          <w:b w:val="false"/>
+          <w:bCs/>
+          <w:i/>
+          <w:iCs/>
+          <w:caps w:val="false"/>
+          <w:smallCaps w:val="false"/>
+          <w:color w:val="000000"/>
+          <w:spacing w:val="0"/>
+          <w:sz w:val="30"/>
+          <w:szCs w:val="30"/>
+        </w:rPr>
+        <w:t>{</w:t>
+      </w:r>
+      <w:r>
+        <w:rPr>
+          <w:rFonts w:ascii="Consolas;Andale Mono WT;Andale Mono;Lucida Console;Lucida Sans Typewriter;DejaVu Sans Mono;Bitstream Vera Sans Mono;Liberation Mono;Nimbus Mono L;Monaco;Courier New;Courier;monospace" w:hAnsi="Consolas;Andale Mono WT;Andale Mono;Lucida Console;Lucida Sans Typewriter;DejaVu Sans Mono;Bitstream Vera Sans Mono;Liberation Mono;Nimbus Mono L;Monaco;Courier New;Courier;monospace"/>
+          <w:b w:val="false"/>
+          <w:bCs/>
+          <w:i/>
+          <w:iCs/>
+          <w:caps w:val="false"/>
+          <w:smallCaps w:val="false"/>
+          <w:color w:val="000000"/>
+          <w:spacing w:val="0"/>
+          <w:sz w:val="30"/>
+          <w:szCs w:val="30"/>
+        </w:rPr>
+        <w:t>location</w:t>
+      </w:r>
+      <w:r>
+        <w:rPr>
+          <w:rFonts w:ascii="Consolas;Andale Mono WT;Andale Mono;Lucida Console;Lucida Sans Typewriter;DejaVu Sans Mono;Bitstream Vera Sans Mono;Liberation Mono;Nimbus Mono L;Monaco;Courier New;Courier;monospace" w:hAnsi="Consolas;Andale Mono WT;Andale Mono;Lucida Console;Lucida Sans Typewriter;DejaVu Sans Mono;Bitstream Vera Sans Mono;Liberation Mono;Nimbus Mono L;Monaco;Courier New;Courier;monospace"/>
+          <w:b w:val="false"/>
+          <w:bCs/>
+          <w:i/>
+          <w:iCs/>
+          <w:caps w:val="false"/>
+          <w:smallCaps w:val="false"/>
+          <w:color w:val="000000"/>
+          <w:spacing w:val="0"/>
+          <w:sz w:val="30"/>
+          <w:szCs w:val="30"/>
+        </w:rPr>
+        <w:t>}</w:t>
+      </w:r>
+    </w:p>
+    <w:p>
+      <w:pPr>
+        <w:pStyle w:val="PreformattedText"/>
+        <w:ind w:hanging="0"/>
         <w:rPr>
           <w:rFonts w:ascii="Consolas;Andale Mono WT;Andale Mono;Lucida Console;Lucida Sans Typewriter;DejaVu Sans Mono;Bitstream Vera Sans Mono;Liberation Mono;Nimbus Mono L;Monaco;Courier New;Courier;monospace" w:hAnsi="Consolas;Andale Mono WT;Andale Mono;Lucida Console;Lucida Sans Typewriter;DejaVu Sans Mono;Bitstream Vera Sans Mono;Liberation Mono;Nimbus Mono L;Monaco;Courier New;Courier;monospace"/>
           <w:b w:val="false"/>
@@ -231,39 +367,6 @@
       <w:r>
         <w:rPr>
           <w:rFonts w:ascii="Consolas;Andale Mono WT;Andale Mono;Lucida Console;Lucida Sans Typewriter;DejaVu Sans Mono;Bitstream Vera Sans Mono;Liberation Mono;Nimbus Mono L;Monaco;Courier New;Courier;monospace" w:hAnsi="Consolas;Andale Mono WT;Andale Mono;Lucida Console;Lucida Sans Typewriter;DejaVu Sans Mono;Bitstream Vera Sans Mono;Liberation Mono;Nimbus Mono L;Monaco;Courier New;Courier;monospace"/>
-          <w:b/>
-          <w:bCs/>
-          <w:i w:val="false"/>
-          <w:caps w:val="false"/>
-          <w:smallCaps w:val="false"/>
-          <w:color w:val="000000"/>
-          <w:spacing w:val="0"/>
-          <w:sz w:val="28"/>
-          <w:szCs w:val="28"/>
-        </w:rPr>
-        <w:t>Service providers Accessibility Checklist</w:t>
-      </w:r>
-    </w:p>
-    <w:p>
-      <w:pPr>
-        <w:pStyle w:val="PreformattedText"/>
-        <w:ind w:hanging="0"/>
-        <w:rPr>
-          <w:rFonts w:ascii="Consolas;Andale Mono WT;Andale Mono;Lucida Console;Lucida Sans Typewriter;DejaVu Sans Mono;Bitstream Vera Sans Mono;Liberation Mono;Nimbus Mono L;Monaco;Courier New;Courier;monospace" w:hAnsi="Consolas;Andale Mono WT;Andale Mono;Lucida Console;Lucida Sans Typewriter;DejaVu Sans Mono;Bitstream Vera Sans Mono;Liberation Mono;Nimbus Mono L;Monaco;Courier New;Courier;monospace"/>
-          <w:b w:val="false"/>
-          <w:b w:val="false"/>
-          <w:i w:val="false"/>
-          <w:i w:val="false"/>
-          <w:caps w:val="false"/>
-          <w:smallCaps w:val="false"/>
-          <w:color w:val="000000"/>
-          <w:spacing w:val="0"/>
-          <w:sz w:val="16"/>
-        </w:rPr>
-      </w:pPr>
-      <w:r>
-        <w:rPr>
-          <w:rFonts w:ascii="Consolas;Andale Mono WT;Andale Mono;Lucida Console;Lucida Sans Typewriter;DejaVu Sans Mono;Bitstream Vera Sans Mono;Liberation Mono;Nimbus Mono L;Monaco;Courier New;Courier;monospace" w:hAnsi="Consolas;Andale Mono WT;Andale Mono;Lucida Console;Lucida Sans Typewriter;DejaVu Sans Mono;Bitstream Vera Sans Mono;Liberation Mono;Nimbus Mono L;Monaco;Courier New;Courier;monospace"/>
           <w:b w:val="false"/>
           <w:i w:val="false"/>
           <w:caps w:val="false"/>
@@ -278,7 +381,7 @@
       <w:tblPr>
         <w:tblW w:w="9541" w:type="dxa"/>
         <w:jc w:val="left"/>
-        <w:tblInd w:w="41" w:type="dxa"/>
+        <w:tblInd w:w="19" w:type="dxa"/>
         <w:tblBorders>
           <w:top w:val="single" w:sz="2" w:space="0" w:color="000001"/>
           <w:left w:val="single" w:sz="2" w:space="0" w:color="000001"/>
@@ -289,7 +392,7 @@
         </w:tblBorders>
         <w:tblCellMar>
           <w:top w:w="55" w:type="dxa"/>
-          <w:left w:w="36" w:type="dxa"/>
+          <w:left w:w="6" w:type="dxa"/>
           <w:bottom w:w="55" w:type="dxa"/>
           <w:right w:w="55" w:type="dxa"/>
         </w:tblCellMar>
@@ -315,7 +418,7 @@
             </w:tcBorders>
             <w:shd w:fill="auto" w:val="clear"/>
             <w:tcMar>
-              <w:left w:w="36" w:type="dxa"/>
+              <w:left w:w="6" w:type="dxa"/>
             </w:tcMar>
           </w:tcPr>
           <w:p>
@@ -332,7 +435,7 @@
                 <w:b/>
                 <w:color w:val="000000"/>
               </w:rPr>
-              <w:t xml:space="preserve">A-APROACH AND ENTRANCE </w:t>
+              <w:t xml:space="preserve">A- APROACH AND ENTRANCE </w:t>
             </w:r>
           </w:p>
         </w:tc>
@@ -349,7 +452,7 @@
             </w:tcBorders>
             <w:shd w:fill="auto" w:val="clear"/>
             <w:tcMar>
-              <w:left w:w="36" w:type="dxa"/>
+              <w:left w:w="6" w:type="dxa"/>
             </w:tcMar>
           </w:tcPr>
           <w:p>
@@ -393,7 +496,7 @@
             </w:tcBorders>
             <w:shd w:fill="auto" w:val="clear"/>
             <w:tcMar>
-              <w:left w:w="36" w:type="dxa"/>
+              <w:left w:w="6" w:type="dxa"/>
             </w:tcMar>
           </w:tcPr>
           <w:p>
@@ -423,7 +526,7 @@
             </w:tcBorders>
             <w:shd w:fill="auto" w:val="clear"/>
             <w:tcMar>
-              <w:left w:w="36" w:type="dxa"/>
+              <w:left w:w="6" w:type="dxa"/>
             </w:tcMar>
           </w:tcPr>
           <w:p>
@@ -466,7 +569,7 @@
             </w:tcBorders>
             <w:shd w:fill="auto" w:val="clear"/>
             <w:tcMar>
-              <w:left w:w="36" w:type="dxa"/>
+              <w:left w:w="6" w:type="dxa"/>
             </w:tcMar>
           </w:tcPr>
           <w:p>
@@ -495,7 +598,7 @@
             </w:tcBorders>
             <w:shd w:fill="auto" w:val="clear"/>
             <w:tcMar>
-              <w:left w:w="36" w:type="dxa"/>
+              <w:left w:w="6" w:type="dxa"/>
             </w:tcMar>
           </w:tcPr>
           <w:p>
@@ -537,7 +640,7 @@
             </w:tcBorders>
             <w:shd w:fill="auto" w:val="clear"/>
             <w:tcMar>
-              <w:left w:w="36" w:type="dxa"/>
+              <w:left w:w="6" w:type="dxa"/>
             </w:tcMar>
           </w:tcPr>
           <w:p>
@@ -579,7 +682,7 @@
             </w:tcBorders>
             <w:shd w:fill="auto" w:val="clear"/>
             <w:tcMar>
-              <w:left w:w="36" w:type="dxa"/>
+              <w:left w:w="6" w:type="dxa"/>
             </w:tcMar>
           </w:tcPr>
           <w:p>
@@ -608,7 +711,7 @@
             </w:tcBorders>
             <w:shd w:fill="auto" w:val="clear"/>
             <w:tcMar>
-              <w:left w:w="36" w:type="dxa"/>
+              <w:left w:w="6" w:type="dxa"/>
             </w:tcMar>
           </w:tcPr>
           <w:p>
@@ -645,7 +748,7 @@
             </w:tcBorders>
             <w:shd w:fill="auto" w:val="clear"/>
             <w:tcMar>
-              <w:left w:w="38" w:type="dxa"/>
+              <w:left w:w="8" w:type="dxa"/>
             </w:tcMar>
           </w:tcPr>
           <w:p>
@@ -674,7 +777,7 @@
             </w:tcBorders>
             <w:shd w:fill="auto" w:val="clear"/>
             <w:tcMar>
-              <w:left w:w="38" w:type="dxa"/>
+              <w:left w:w="8" w:type="dxa"/>
             </w:tcMar>
           </w:tcPr>
           <w:p>
@@ -711,7 +814,7 @@
             </w:tcBorders>
             <w:shd w:fill="auto" w:val="clear"/>
             <w:tcMar>
-              <w:left w:w="38" w:type="dxa"/>
+              <w:left w:w="8" w:type="dxa"/>
             </w:tcMar>
           </w:tcPr>
           <w:p>
@@ -740,7 +843,7 @@
             </w:tcBorders>
             <w:shd w:fill="auto" w:val="clear"/>
             <w:tcMar>
-              <w:left w:w="38" w:type="dxa"/>
+              <w:left w:w="8" w:type="dxa"/>
             </w:tcMar>
           </w:tcPr>
           <w:p>
@@ -777,7 +880,7 @@
             </w:tcBorders>
             <w:shd w:fill="auto" w:val="clear"/>
             <w:tcMar>
-              <w:left w:w="38" w:type="dxa"/>
+              <w:left w:w="8" w:type="dxa"/>
             </w:tcMar>
           </w:tcPr>
           <w:p>
@@ -806,7 +909,7 @@
             </w:tcBorders>
             <w:shd w:fill="auto" w:val="clear"/>
             <w:tcMar>
-              <w:left w:w="38" w:type="dxa"/>
+              <w:left w:w="8" w:type="dxa"/>
             </w:tcMar>
           </w:tcPr>
           <w:p>
@@ -843,7 +946,7 @@
             </w:tcBorders>
             <w:shd w:fill="auto" w:val="clear"/>
             <w:tcMar>
-              <w:left w:w="38" w:type="dxa"/>
+              <w:left w:w="8" w:type="dxa"/>
             </w:tcMar>
           </w:tcPr>
           <w:p>
@@ -872,7 +975,7 @@
             </w:tcBorders>
             <w:shd w:fill="auto" w:val="clear"/>
             <w:tcMar>
-              <w:left w:w="38" w:type="dxa"/>
+              <w:left w:w="8" w:type="dxa"/>
             </w:tcMar>
           </w:tcPr>
           <w:p>
@@ -909,7 +1012,7 @@
             </w:tcBorders>
             <w:shd w:fill="auto" w:val="clear"/>
             <w:tcMar>
-              <w:left w:w="38" w:type="dxa"/>
+              <w:left w:w="8" w:type="dxa"/>
             </w:tcMar>
           </w:tcPr>
           <w:p>
@@ -938,7 +1041,7 @@
             </w:tcBorders>
             <w:shd w:fill="auto" w:val="clear"/>
             <w:tcMar>
-              <w:left w:w="38" w:type="dxa"/>
+              <w:left w:w="8" w:type="dxa"/>
             </w:tcMar>
           </w:tcPr>
           <w:p>
@@ -975,7 +1078,7 @@
             </w:tcBorders>
             <w:shd w:fill="auto" w:val="clear"/>
             <w:tcMar>
-              <w:left w:w="38" w:type="dxa"/>
+              <w:left w:w="8" w:type="dxa"/>
             </w:tcMar>
           </w:tcPr>
           <w:p>
@@ -1004,7 +1107,7 @@
             </w:tcBorders>
             <w:shd w:fill="auto" w:val="clear"/>
             <w:tcMar>
-              <w:left w:w="38" w:type="dxa"/>
+              <w:left w:w="8" w:type="dxa"/>
             </w:tcMar>
           </w:tcPr>
           <w:p>
@@ -1042,7 +1145,7 @@
             </w:tcBorders>
             <w:shd w:fill="auto" w:val="clear"/>
             <w:tcMar>
-              <w:left w:w="38" w:type="dxa"/>
+              <w:left w:w="8" w:type="dxa"/>
             </w:tcMar>
           </w:tcPr>
           <w:p>
@@ -1082,7 +1185,7 @@
             </w:tcBorders>
             <w:shd w:fill="auto" w:val="clear"/>
             <w:tcMar>
-              <w:left w:w="38" w:type="dxa"/>
+              <w:left w:w="8" w:type="dxa"/>
             </w:tcMar>
           </w:tcPr>
           <w:p>
@@ -1113,7 +1216,7 @@
             </w:tcBorders>
             <w:shd w:fill="auto" w:val="clear"/>
             <w:tcMar>
-              <w:left w:w="38" w:type="dxa"/>
+              <w:left w:w="8" w:type="dxa"/>
             </w:tcMar>
           </w:tcPr>
           <w:p>
@@ -1152,7 +1255,7 @@
             </w:tcBorders>
             <w:shd w:fill="auto" w:val="clear"/>
             <w:tcMar>
-              <w:left w:w="38" w:type="dxa"/>
+              <w:left w:w="8" w:type="dxa"/>
             </w:tcMar>
           </w:tcPr>
           <w:p>
@@ -1183,7 +1286,7 @@
             </w:tcBorders>
             <w:shd w:fill="auto" w:val="clear"/>
             <w:tcMar>
-              <w:left w:w="38" w:type="dxa"/>
+              <w:left w:w="8" w:type="dxa"/>
             </w:tcMar>
           </w:tcPr>
           <w:p>
@@ -1222,7 +1325,7 @@
             </w:tcBorders>
             <w:shd w:fill="auto" w:val="clear"/>
             <w:tcMar>
-              <w:left w:w="38" w:type="dxa"/>
+              <w:left w:w="8" w:type="dxa"/>
             </w:tcMar>
           </w:tcPr>
           <w:p>
@@ -1253,7 +1356,7 @@
             </w:tcBorders>
             <w:shd w:fill="auto" w:val="clear"/>
             <w:tcMar>
-              <w:left w:w="38" w:type="dxa"/>
+              <w:left w:w="8" w:type="dxa"/>
             </w:tcMar>
           </w:tcPr>
           <w:p>
@@ -1292,7 +1395,7 @@
             </w:tcBorders>
             <w:shd w:fill="auto" w:val="clear"/>
             <w:tcMar>
-              <w:left w:w="38" w:type="dxa"/>
+              <w:left w:w="8" w:type="dxa"/>
             </w:tcMar>
           </w:tcPr>
           <w:p>
@@ -1323,7 +1426,7 @@
             </w:tcBorders>
             <w:shd w:fill="auto" w:val="clear"/>
             <w:tcMar>
-              <w:left w:w="38" w:type="dxa"/>
+              <w:left w:w="8" w:type="dxa"/>
             </w:tcMar>
           </w:tcPr>
           <w:p>
@@ -1362,7 +1465,7 @@
             </w:tcBorders>
             <w:shd w:fill="auto" w:val="clear"/>
             <w:tcMar>
-              <w:left w:w="38" w:type="dxa"/>
+              <w:left w:w="8" w:type="dxa"/>
             </w:tcMar>
           </w:tcPr>
           <w:p>
@@ -1393,7 +1496,7 @@
             </w:tcBorders>
             <w:shd w:fill="auto" w:val="clear"/>
             <w:tcMar>
-              <w:left w:w="38" w:type="dxa"/>
+              <w:left w:w="8" w:type="dxa"/>
             </w:tcMar>
           </w:tcPr>
           <w:p>
@@ -1432,7 +1535,7 @@
             </w:tcBorders>
             <w:shd w:fill="auto" w:val="clear"/>
             <w:tcMar>
-              <w:left w:w="38" w:type="dxa"/>
+              <w:left w:w="8" w:type="dxa"/>
             </w:tcMar>
           </w:tcPr>
           <w:p>
@@ -1463,7 +1566,7 @@
             </w:tcBorders>
             <w:shd w:fill="auto" w:val="clear"/>
             <w:tcMar>
-              <w:left w:w="38" w:type="dxa"/>
+              <w:left w:w="8" w:type="dxa"/>
             </w:tcMar>
           </w:tcPr>
           <w:p>
@@ -1503,7 +1606,7 @@
             </w:tcBorders>
             <w:shd w:fill="auto" w:val="clear"/>
             <w:tcMar>
-              <w:left w:w="38" w:type="dxa"/>
+              <w:left w:w="8" w:type="dxa"/>
             </w:tcMar>
           </w:tcPr>
           <w:p>
@@ -1543,7 +1646,7 @@
             </w:tcBorders>
             <w:shd w:fill="auto" w:val="clear"/>
             <w:tcMar>
-              <w:left w:w="38" w:type="dxa"/>
+              <w:left w:w="8" w:type="dxa"/>
             </w:tcMar>
           </w:tcPr>
           <w:p>
@@ -1574,7 +1677,7 @@
             </w:tcBorders>
             <w:shd w:fill="auto" w:val="clear"/>
             <w:tcMar>
-              <w:left w:w="38" w:type="dxa"/>
+              <w:left w:w="8" w:type="dxa"/>
             </w:tcMar>
           </w:tcPr>
           <w:p>
@@ -1613,7 +1716,7 @@
             </w:tcBorders>
             <w:shd w:fill="auto" w:val="clear"/>
             <w:tcMar>
-              <w:left w:w="38" w:type="dxa"/>
+              <w:left w:w="8" w:type="dxa"/>
             </w:tcMar>
           </w:tcPr>
           <w:p>
@@ -1644,7 +1747,7 @@
             </w:tcBorders>
             <w:shd w:fill="auto" w:val="clear"/>
             <w:tcMar>
-              <w:left w:w="38" w:type="dxa"/>
+              <w:left w:w="8" w:type="dxa"/>
             </w:tcMar>
           </w:tcPr>
           <w:p>
@@ -1683,7 +1786,7 @@
             </w:tcBorders>
             <w:shd w:fill="auto" w:val="clear"/>
             <w:tcMar>
-              <w:left w:w="38" w:type="dxa"/>
+              <w:left w:w="8" w:type="dxa"/>
             </w:tcMar>
           </w:tcPr>
           <w:p>
@@ -1714,7 +1817,7 @@
             </w:tcBorders>
             <w:shd w:fill="auto" w:val="clear"/>
             <w:tcMar>
-              <w:left w:w="38" w:type="dxa"/>
+              <w:left w:w="8" w:type="dxa"/>
             </w:tcMar>
           </w:tcPr>
           <w:p>
@@ -1753,7 +1856,7 @@
             </w:tcBorders>
             <w:shd w:fill="auto" w:val="clear"/>
             <w:tcMar>
-              <w:left w:w="38" w:type="dxa"/>
+              <w:left w:w="8" w:type="dxa"/>
             </w:tcMar>
           </w:tcPr>
           <w:p>
@@ -1784,7 +1887,7 @@
             </w:tcBorders>
             <w:shd w:fill="auto" w:val="clear"/>
             <w:tcMar>
-              <w:left w:w="38" w:type="dxa"/>
+              <w:left w:w="8" w:type="dxa"/>
             </w:tcMar>
           </w:tcPr>
           <w:p>
@@ -1823,7 +1926,7 @@
             </w:tcBorders>
             <w:shd w:fill="auto" w:val="clear"/>
             <w:tcMar>
-              <w:left w:w="38" w:type="dxa"/>
+              <w:left w:w="8" w:type="dxa"/>
             </w:tcMar>
           </w:tcPr>
           <w:p>
@@ -1854,7 +1957,7 @@
             </w:tcBorders>
             <w:shd w:fill="auto" w:val="clear"/>
             <w:tcMar>
-              <w:left w:w="38" w:type="dxa"/>
+              <w:left w:w="8" w:type="dxa"/>
             </w:tcMar>
           </w:tcPr>
           <w:p>
@@ -1894,7 +1997,7 @@
             </w:tcBorders>
             <w:shd w:fill="auto" w:val="clear"/>
             <w:tcMar>
-              <w:left w:w="38" w:type="dxa"/>
+              <w:left w:w="8" w:type="dxa"/>
             </w:tcMar>
           </w:tcPr>
           <w:p>
@@ -1934,7 +2037,7 @@
             </w:tcBorders>
             <w:shd w:fill="auto" w:val="clear"/>
             <w:tcMar>
-              <w:left w:w="38" w:type="dxa"/>
+              <w:left w:w="8" w:type="dxa"/>
             </w:tcMar>
           </w:tcPr>
           <w:p>
@@ -1965,7 +2068,7 @@
             </w:tcBorders>
             <w:shd w:fill="auto" w:val="clear"/>
             <w:tcMar>
-              <w:left w:w="38" w:type="dxa"/>
+              <w:left w:w="8" w:type="dxa"/>
             </w:tcMar>
           </w:tcPr>
           <w:p>
@@ -2004,7 +2107,7 @@
             </w:tcBorders>
             <w:shd w:fill="auto" w:val="clear"/>
             <w:tcMar>
-              <w:left w:w="38" w:type="dxa"/>
+              <w:left w:w="8" w:type="dxa"/>
             </w:tcMar>
           </w:tcPr>
           <w:p>
@@ -2035,7 +2138,7 @@
             </w:tcBorders>
             <w:shd w:fill="auto" w:val="clear"/>
             <w:tcMar>
-              <w:left w:w="38" w:type="dxa"/>
+              <w:left w:w="8" w:type="dxa"/>
             </w:tcMar>
           </w:tcPr>
           <w:p>
@@ -2076,7 +2179,7 @@
             </w:tcBorders>
             <w:shd w:fill="auto" w:val="clear"/>
             <w:tcMar>
-              <w:left w:w="38" w:type="dxa"/>
+              <w:left w:w="8" w:type="dxa"/>
             </w:tcMar>
           </w:tcPr>
           <w:p>
@@ -2107,7 +2210,7 @@
             </w:tcBorders>
             <w:shd w:fill="auto" w:val="clear"/>
             <w:tcMar>
-              <w:left w:w="38" w:type="dxa"/>
+              <w:left w:w="8" w:type="dxa"/>
             </w:tcMar>
           </w:tcPr>
           <w:p>
@@ -2146,7 +2249,7 @@
             </w:tcBorders>
             <w:shd w:fill="auto" w:val="clear"/>
             <w:tcMar>
-              <w:left w:w="38" w:type="dxa"/>
+              <w:left w:w="8" w:type="dxa"/>
             </w:tcMar>
           </w:tcPr>
           <w:p>
@@ -2177,7 +2280,7 @@
             </w:tcBorders>
             <w:shd w:fill="auto" w:val="clear"/>
             <w:tcMar>
-              <w:left w:w="38" w:type="dxa"/>
+              <w:left w:w="8" w:type="dxa"/>
             </w:tcMar>
           </w:tcPr>
           <w:p>
@@ -2216,7 +2319,7 @@
             </w:tcBorders>
             <w:shd w:fill="auto" w:val="clear"/>
             <w:tcMar>
-              <w:left w:w="38" w:type="dxa"/>
+              <w:left w:w="8" w:type="dxa"/>
             </w:tcMar>
           </w:tcPr>
           <w:p>
@@ -2247,7 +2350,7 @@
             </w:tcBorders>
             <w:shd w:fill="auto" w:val="clear"/>
             <w:tcMar>
-              <w:left w:w="38" w:type="dxa"/>
+              <w:left w:w="8" w:type="dxa"/>
             </w:tcMar>
           </w:tcPr>
           <w:p>
@@ -2286,7 +2389,7 @@
             </w:tcBorders>
             <w:shd w:fill="auto" w:val="clear"/>
             <w:tcMar>
-              <w:left w:w="38" w:type="dxa"/>
+              <w:left w:w="8" w:type="dxa"/>
             </w:tcMar>
           </w:tcPr>
           <w:p>
@@ -2317,7 +2420,7 @@
             </w:tcBorders>
             <w:shd w:fill="auto" w:val="clear"/>
             <w:tcMar>
-              <w:left w:w="38" w:type="dxa"/>
+              <w:left w:w="8" w:type="dxa"/>
             </w:tcMar>
           </w:tcPr>
           <w:p>
@@ -2357,19 +2460,21 @@
             </w:tcBorders>
             <w:shd w:fill="auto" w:val="clear"/>
             <w:tcMar>
-              <w:left w:w="38" w:type="dxa"/>
-            </w:tcMar>
-          </w:tcPr>
-          <w:p>
-            <w:pPr>
-              <w:pStyle w:val="TableContents"/>
-              <w:jc w:val="center"/>
-              <w:rPr>
-                <w:color w:val="000000"/>
-              </w:rPr>
-            </w:pPr>
-            <w:r>
-              <w:rPr>
+              <w:left w:w="8" w:type="dxa"/>
+            </w:tcMar>
+          </w:tcPr>
+          <w:p>
+            <w:pPr>
+              <w:pStyle w:val="TableContents"/>
+              <w:jc w:val="center"/>
+              <w:rPr>
+                <w:color w:val="000000"/>
+              </w:rPr>
+            </w:pPr>
+            <w:r>
+              <w:rPr>
+                <w:b/>
+                <w:bCs/>
                 <w:color w:val="000000"/>
               </w:rPr>
               <w:t>A.4.8 Handrails</w:t>
@@ -2392,7 +2497,7 @@
             </w:tcBorders>
             <w:shd w:fill="auto" w:val="clear"/>
             <w:tcMar>
-              <w:left w:w="38" w:type="dxa"/>
+              <w:left w:w="8" w:type="dxa"/>
             </w:tcMar>
           </w:tcPr>
           <w:p>
@@ -2423,7 +2528,7 @@
             </w:tcBorders>
             <w:shd w:fill="auto" w:val="clear"/>
             <w:tcMar>
-              <w:left w:w="38" w:type="dxa"/>
+              <w:left w:w="8" w:type="dxa"/>
             </w:tcMar>
           </w:tcPr>
           <w:p>
@@ -2474,7 +2579,7 @@
             </w:tcBorders>
             <w:shd w:fill="auto" w:val="clear"/>
             <w:tcMar>
-              <w:left w:w="38" w:type="dxa"/>
+              <w:left w:w="8" w:type="dxa"/>
             </w:tcMar>
           </w:tcPr>
           <w:p>
@@ -2505,7 +2610,7 @@
             </w:tcBorders>
             <w:shd w:fill="auto" w:val="clear"/>
             <w:tcMar>
-              <w:left w:w="38" w:type="dxa"/>
+              <w:left w:w="8" w:type="dxa"/>
             </w:tcMar>
           </w:tcPr>
           <w:p>
@@ -2544,7 +2649,7 @@
             </w:tcBorders>
             <w:shd w:fill="auto" w:val="clear"/>
             <w:tcMar>
-              <w:left w:w="38" w:type="dxa"/>
+              <w:left w:w="8" w:type="dxa"/>
             </w:tcMar>
           </w:tcPr>
           <w:p>
@@ -2575,7 +2680,7 @@
             </w:tcBorders>
             <w:shd w:fill="auto" w:val="clear"/>
             <w:tcMar>
-              <w:left w:w="38" w:type="dxa"/>
+              <w:left w:w="8" w:type="dxa"/>
             </w:tcMar>
           </w:tcPr>
           <w:p>
@@ -2614,7 +2719,7 @@
             </w:tcBorders>
             <w:shd w:fill="auto" w:val="clear"/>
             <w:tcMar>
-              <w:left w:w="38" w:type="dxa"/>
+              <w:left w:w="8" w:type="dxa"/>
             </w:tcMar>
           </w:tcPr>
           <w:p>
@@ -2645,7 +2750,7 @@
             </w:tcBorders>
             <w:shd w:fill="auto" w:val="clear"/>
             <w:tcMar>
-              <w:left w:w="38" w:type="dxa"/>
+              <w:left w:w="8" w:type="dxa"/>
             </w:tcMar>
           </w:tcPr>
           <w:p>
@@ -2684,7 +2789,7 @@
             </w:tcBorders>
             <w:shd w:fill="auto" w:val="clear"/>
             <w:tcMar>
-              <w:left w:w="38" w:type="dxa"/>
+              <w:left w:w="8" w:type="dxa"/>
             </w:tcMar>
           </w:tcPr>
           <w:p>
@@ -2716,7 +2821,7 @@
             </w:tcBorders>
             <w:shd w:fill="auto" w:val="clear"/>
             <w:tcMar>
-              <w:left w:w="38" w:type="dxa"/>
+              <w:left w:w="8" w:type="dxa"/>
             </w:tcMar>
           </w:tcPr>
           <w:p>
@@ -2850,25 +2955,11 @@
         </w:rPr>
       </w:r>
     </w:p>
-    <w:p>
-      <w:pPr>
-        <w:pStyle w:val="Normal"/>
-        <w:ind w:hanging="0"/>
-        <w:rPr>
-          <w:color w:val="000000"/>
-        </w:rPr>
-      </w:pPr>
-      <w:r>
-        <w:rPr>
-          <w:color w:val="000000"/>
-        </w:rPr>
-      </w:r>
-    </w:p>
     <w:tbl>
       <w:tblPr>
         <w:tblW w:w="9541" w:type="dxa"/>
         <w:jc w:val="left"/>
-        <w:tblInd w:w="50" w:type="dxa"/>
+        <w:tblInd w:w="28" w:type="dxa"/>
         <w:tblBorders>
           <w:top w:val="single" w:sz="2" w:space="0" w:color="000001"/>
           <w:left w:val="single" w:sz="2" w:space="0" w:color="000001"/>
@@ -2877,7 +2968,7 @@
         </w:tblBorders>
         <w:tblCellMar>
           <w:top w:w="55" w:type="dxa"/>
-          <w:left w:w="48" w:type="dxa"/>
+          <w:left w:w="18" w:type="dxa"/>
           <w:bottom w:w="55" w:type="dxa"/>
           <w:right w:w="55" w:type="dxa"/>
         </w:tblCellMar>
@@ -2899,7 +2990,7 @@
             </w:tcBorders>
             <w:shd w:fill="auto" w:val="clear"/>
             <w:tcMar>
-              <w:left w:w="48" w:type="dxa"/>
+              <w:left w:w="18" w:type="dxa"/>
             </w:tcMar>
           </w:tcPr>
           <w:p>
@@ -2929,7 +3020,7 @@
             </w:tcBorders>
             <w:shd w:fill="auto" w:val="clear"/>
             <w:tcMar>
-              <w:left w:w="48" w:type="dxa"/>
+              <w:left w:w="18" w:type="dxa"/>
             </w:tcMar>
           </w:tcPr>
           <w:p>
@@ -2976,7 +3067,7 @@
             </w:tcBorders>
             <w:shd w:fill="auto" w:val="clear"/>
             <w:tcMar>
-              <w:left w:w="48" w:type="dxa"/>
+              <w:left w:w="18" w:type="dxa"/>
             </w:tcMar>
           </w:tcPr>
           <w:p>
@@ -3003,7 +3094,7 @@
             </w:tcBorders>
             <w:shd w:fill="auto" w:val="clear"/>
             <w:tcMar>
-              <w:left w:w="48" w:type="dxa"/>
+              <w:left w:w="18" w:type="dxa"/>
             </w:tcMar>
           </w:tcPr>
           <w:p>
@@ -3043,7 +3134,7 @@
             </w:tcBorders>
             <w:shd w:fill="auto" w:val="clear"/>
             <w:tcMar>
-              <w:left w:w="48" w:type="dxa"/>
+              <w:left w:w="18" w:type="dxa"/>
             </w:tcMar>
           </w:tcPr>
           <w:p>
@@ -3080,7 +3171,7 @@
             </w:tcBorders>
             <w:shd w:fill="auto" w:val="clear"/>
             <w:tcMar>
-              <w:left w:w="48" w:type="dxa"/>
+              <w:left w:w="18" w:type="dxa"/>
             </w:tcMar>
           </w:tcPr>
           <w:p>
@@ -3120,7 +3211,7 @@
             </w:tcBorders>
             <w:shd w:fill="auto" w:val="clear"/>
             <w:tcMar>
-              <w:left w:w="48" w:type="dxa"/>
+              <w:left w:w="18" w:type="dxa"/>
             </w:tcMar>
           </w:tcPr>
           <w:p>
@@ -3157,7 +3248,7 @@
             </w:tcBorders>
             <w:shd w:fill="auto" w:val="clear"/>
             <w:tcMar>
-              <w:left w:w="48" w:type="dxa"/>
+              <w:left w:w="18" w:type="dxa"/>
             </w:tcMar>
           </w:tcPr>
           <w:p>
@@ -3197,7 +3288,7 @@
             </w:tcBorders>
             <w:shd w:fill="auto" w:val="clear"/>
             <w:tcMar>
-              <w:left w:w="48" w:type="dxa"/>
+              <w:left w:w="18" w:type="dxa"/>
             </w:tcMar>
           </w:tcPr>
           <w:p>
@@ -3234,7 +3325,7 @@
             </w:tcBorders>
             <w:shd w:fill="auto" w:val="clear"/>
             <w:tcMar>
-              <w:left w:w="48" w:type="dxa"/>
+              <w:left w:w="18" w:type="dxa"/>
             </w:tcMar>
           </w:tcPr>
           <w:p>
@@ -3274,7 +3365,7 @@
             </w:tcBorders>
             <w:shd w:fill="auto" w:val="clear"/>
             <w:tcMar>
-              <w:left w:w="48" w:type="dxa"/>
+              <w:left w:w="18" w:type="dxa"/>
             </w:tcMar>
           </w:tcPr>
           <w:p>
@@ -3311,7 +3402,7 @@
             </w:tcBorders>
             <w:shd w:fill="auto" w:val="clear"/>
             <w:tcMar>
-              <w:left w:w="48" w:type="dxa"/>
+              <w:left w:w="18" w:type="dxa"/>
             </w:tcMar>
           </w:tcPr>
           <w:p>
@@ -3351,7 +3442,7 @@
             </w:tcBorders>
             <w:shd w:fill="auto" w:val="clear"/>
             <w:tcMar>
-              <w:left w:w="48" w:type="dxa"/>
+              <w:left w:w="18" w:type="dxa"/>
             </w:tcMar>
           </w:tcPr>
           <w:p>
@@ -3378,7 +3469,7 @@
             </w:tcBorders>
             <w:shd w:fill="auto" w:val="clear"/>
             <w:tcMar>
-              <w:left w:w="48" w:type="dxa"/>
+              <w:left w:w="18" w:type="dxa"/>
             </w:tcMar>
           </w:tcPr>
           <w:p>
@@ -3418,7 +3509,7 @@
             </w:tcBorders>
             <w:shd w:fill="auto" w:val="clear"/>
             <w:tcMar>
-              <w:left w:w="48" w:type="dxa"/>
+              <w:left w:w="18" w:type="dxa"/>
             </w:tcMar>
           </w:tcPr>
           <w:p>
@@ -3455,7 +3546,7 @@
             </w:tcBorders>
             <w:shd w:fill="auto" w:val="clear"/>
             <w:tcMar>
-              <w:left w:w="48" w:type="dxa"/>
+              <w:left w:w="18" w:type="dxa"/>
             </w:tcMar>
           </w:tcPr>
           <w:p>
@@ -3495,7 +3586,7 @@
             </w:tcBorders>
             <w:shd w:fill="auto" w:val="clear"/>
             <w:tcMar>
-              <w:left w:w="48" w:type="dxa"/>
+              <w:left w:w="18" w:type="dxa"/>
             </w:tcMar>
           </w:tcPr>
           <w:p>
@@ -3522,7 +3613,7 @@
             </w:tcBorders>
             <w:shd w:fill="auto" w:val="clear"/>
             <w:tcMar>
-              <w:left w:w="48" w:type="dxa"/>
+              <w:left w:w="18" w:type="dxa"/>
             </w:tcMar>
           </w:tcPr>
           <w:p>
@@ -3830,40 +3921,15 @@
           <w:color w:val="000000"/>
         </w:rPr>
       </w:r>
-    </w:p>
-    <w:p>
-      <w:pPr>
-        <w:pStyle w:val="Normal"/>
-        <w:ind w:hanging="0"/>
-        <w:rPr>
-          <w:color w:val="000000"/>
-        </w:rPr>
-      </w:pPr>
       <w:r>
-        <w:rPr>
-          <w:color w:val="000000"/>
-        </w:rPr>
-      </w:r>
-    </w:p>
-    <w:p>
-      <w:pPr>
-        <w:pStyle w:val="Normal"/>
-        <w:ind w:hanging="0"/>
-        <w:rPr>
-          <w:color w:val="000000"/>
-        </w:rPr>
-      </w:pPr>
-      <w:r>
-        <w:rPr>
-          <w:color w:val="000000"/>
-        </w:rPr>
+        <w:br w:type="page"/>
       </w:r>
     </w:p>
     <w:tbl>
       <w:tblPr>
         <w:tblW w:w="9541" w:type="dxa"/>
         <w:jc w:val="left"/>
-        <w:tblInd w:w="50" w:type="dxa"/>
+        <w:tblInd w:w="28" w:type="dxa"/>
         <w:tblBorders>
           <w:top w:val="single" w:sz="2" w:space="0" w:color="000001"/>
           <w:left w:val="single" w:sz="2" w:space="0" w:color="000001"/>
@@ -3872,7 +3938,7 @@
         </w:tblBorders>
         <w:tblCellMar>
           <w:top w:w="55" w:type="dxa"/>
-          <w:left w:w="48" w:type="dxa"/>
+          <w:left w:w="18" w:type="dxa"/>
           <w:bottom w:w="55" w:type="dxa"/>
           <w:right w:w="55" w:type="dxa"/>
         </w:tblCellMar>
@@ -3894,12 +3960,13 @@
             </w:tcBorders>
             <w:shd w:fill="auto" w:val="clear"/>
             <w:tcMar>
-              <w:left w:w="48" w:type="dxa"/>
+              <w:left w:w="18" w:type="dxa"/>
             </w:tcMar>
           </w:tcPr>
           <w:p>
             <w:pPr>
               <w:pStyle w:val="Normal"/>
+              <w:pageBreakBefore/>
               <w:jc w:val="center"/>
               <w:rPr/>
             </w:pPr>
@@ -3924,7 +3991,7 @@
             </w:tcBorders>
             <w:shd w:fill="auto" w:val="clear"/>
             <w:tcMar>
-              <w:left w:w="48" w:type="dxa"/>
+              <w:left w:w="18" w:type="dxa"/>
             </w:tcMar>
           </w:tcPr>
           <w:p>
@@ -3960,7 +4027,7 @@
             </w:tcBorders>
             <w:shd w:fill="auto" w:val="clear"/>
             <w:tcMar>
-              <w:left w:w="48" w:type="dxa"/>
+              <w:left w:w="18" w:type="dxa"/>
             </w:tcMar>
           </w:tcPr>
           <w:p>
@@ -3987,7 +4054,7 @@
             </w:tcBorders>
             <w:shd w:fill="auto" w:val="clear"/>
             <w:tcMar>
-              <w:left w:w="48" w:type="dxa"/>
+              <w:left w:w="18" w:type="dxa"/>
             </w:tcMar>
           </w:tcPr>
           <w:p>
@@ -4027,7 +4094,7 @@
             </w:tcBorders>
             <w:shd w:fill="auto" w:val="clear"/>
             <w:tcMar>
-              <w:left w:w="48" w:type="dxa"/>
+              <w:left w:w="18" w:type="dxa"/>
             </w:tcMar>
           </w:tcPr>
           <w:p>
@@ -4054,7 +4121,7 @@
             </w:tcBorders>
             <w:shd w:fill="auto" w:val="clear"/>
             <w:tcMar>
-              <w:left w:w="48" w:type="dxa"/>
+              <w:left w:w="18" w:type="dxa"/>
             </w:tcMar>
           </w:tcPr>
           <w:p>
@@ -4094,7 +4161,7 @@
             </w:tcBorders>
             <w:shd w:fill="auto" w:val="clear"/>
             <w:tcMar>
-              <w:left w:w="48" w:type="dxa"/>
+              <w:left w:w="18" w:type="dxa"/>
             </w:tcMar>
           </w:tcPr>
           <w:p>
@@ -4121,7 +4188,7 @@
             </w:tcBorders>
             <w:shd w:fill="auto" w:val="clear"/>
             <w:tcMar>
-              <w:left w:w="48" w:type="dxa"/>
+              <w:left w:w="18" w:type="dxa"/>
             </w:tcMar>
           </w:tcPr>
           <w:p>
@@ -4161,7 +4228,7 @@
             </w:tcBorders>
             <w:shd w:fill="auto" w:val="clear"/>
             <w:tcMar>
-              <w:left w:w="48" w:type="dxa"/>
+              <w:left w:w="18" w:type="dxa"/>
             </w:tcMar>
           </w:tcPr>
           <w:p>
@@ -4188,7 +4255,7 @@
             </w:tcBorders>
             <w:shd w:fill="auto" w:val="clear"/>
             <w:tcMar>
-              <w:left w:w="48" w:type="dxa"/>
+              <w:left w:w="18" w:type="dxa"/>
             </w:tcMar>
           </w:tcPr>
           <w:p>
@@ -4228,7 +4295,7 @@
             </w:tcBorders>
             <w:shd w:fill="auto" w:val="clear"/>
             <w:tcMar>
-              <w:left w:w="48" w:type="dxa"/>
+              <w:left w:w="18" w:type="dxa"/>
             </w:tcMar>
           </w:tcPr>
           <w:p>
@@ -4255,7 +4322,7 @@
             </w:tcBorders>
             <w:shd w:fill="auto" w:val="clear"/>
             <w:tcMar>
-              <w:left w:w="48" w:type="dxa"/>
+              <w:left w:w="18" w:type="dxa"/>
             </w:tcMar>
           </w:tcPr>
           <w:p>
@@ -4295,7 +4362,7 @@
             </w:tcBorders>
             <w:shd w:fill="auto" w:val="clear"/>
             <w:tcMar>
-              <w:left w:w="48" w:type="dxa"/>
+              <w:left w:w="18" w:type="dxa"/>
             </w:tcMar>
           </w:tcPr>
           <w:p>
@@ -4322,7 +4389,7 @@
             </w:tcBorders>
             <w:shd w:fill="auto" w:val="clear"/>
             <w:tcMar>
-              <w:left w:w="48" w:type="dxa"/>
+              <w:left w:w="18" w:type="dxa"/>
             </w:tcMar>
           </w:tcPr>
           <w:p>
@@ -4365,7 +4432,7 @@
             </w:tcBorders>
             <w:shd w:fill="auto" w:val="clear"/>
             <w:tcMar>
-              <w:left w:w="48" w:type="dxa"/>
+              <w:left w:w="18" w:type="dxa"/>
             </w:tcMar>
           </w:tcPr>
           <w:p>
@@ -4404,7 +4471,7 @@
             </w:tcBorders>
             <w:shd w:fill="auto" w:val="clear"/>
             <w:tcMar>
-              <w:left w:w="48" w:type="dxa"/>
+              <w:left w:w="18" w:type="dxa"/>
             </w:tcMar>
           </w:tcPr>
           <w:p>
@@ -4440,7 +4507,7 @@
             </w:tcBorders>
             <w:shd w:fill="auto" w:val="clear"/>
             <w:tcMar>
-              <w:left w:w="48" w:type="dxa"/>
+              <w:left w:w="18" w:type="dxa"/>
             </w:tcMar>
           </w:tcPr>
           <w:p>
@@ -4477,7 +4544,7 @@
             </w:tcBorders>
             <w:shd w:fill="auto" w:val="clear"/>
             <w:tcMar>
-              <w:left w:w="48" w:type="dxa"/>
+              <w:left w:w="18" w:type="dxa"/>
             </w:tcMar>
           </w:tcPr>
           <w:p>
@@ -4517,7 +4584,7 @@
             </w:tcBorders>
             <w:shd w:fill="auto" w:val="clear"/>
             <w:tcMar>
-              <w:left w:w="48" w:type="dxa"/>
+              <w:left w:w="18" w:type="dxa"/>
             </w:tcMar>
           </w:tcPr>
           <w:p>
@@ -4554,7 +4621,7 @@
             </w:tcBorders>
             <w:shd w:fill="auto" w:val="clear"/>
             <w:tcMar>
-              <w:left w:w="48" w:type="dxa"/>
+              <w:left w:w="18" w:type="dxa"/>
             </w:tcMar>
           </w:tcPr>
           <w:p>
@@ -4594,7 +4661,7 @@
             </w:tcBorders>
             <w:shd w:fill="auto" w:val="clear"/>
             <w:tcMar>
-              <w:left w:w="48" w:type="dxa"/>
+              <w:left w:w="18" w:type="dxa"/>
             </w:tcMar>
           </w:tcPr>
           <w:p>
@@ -4621,7 +4688,7 @@
             </w:tcBorders>
             <w:shd w:fill="auto" w:val="clear"/>
             <w:tcMar>
-              <w:left w:w="48" w:type="dxa"/>
+              <w:left w:w="18" w:type="dxa"/>
             </w:tcMar>
           </w:tcPr>
           <w:p>
@@ -4661,7 +4728,7 @@
             </w:tcBorders>
             <w:shd w:fill="auto" w:val="clear"/>
             <w:tcMar>
-              <w:left w:w="48" w:type="dxa"/>
+              <w:left w:w="18" w:type="dxa"/>
             </w:tcMar>
           </w:tcPr>
           <w:p>
@@ -4688,7 +4755,7 @@
             </w:tcBorders>
             <w:shd w:fill="auto" w:val="clear"/>
             <w:tcMar>
-              <w:left w:w="48" w:type="dxa"/>
+              <w:left w:w="18" w:type="dxa"/>
             </w:tcMar>
           </w:tcPr>
           <w:p>
@@ -4728,7 +4795,7 @@
             </w:tcBorders>
             <w:shd w:fill="auto" w:val="clear"/>
             <w:tcMar>
-              <w:left w:w="48" w:type="dxa"/>
+              <w:left w:w="18" w:type="dxa"/>
             </w:tcMar>
           </w:tcPr>
           <w:p>
@@ -4755,7 +4822,7 @@
             </w:tcBorders>
             <w:shd w:fill="auto" w:val="clear"/>
             <w:tcMar>
-              <w:left w:w="48" w:type="dxa"/>
+              <w:left w:w="18" w:type="dxa"/>
             </w:tcMar>
           </w:tcPr>
           <w:p>
@@ -4795,7 +4862,7 @@
             </w:tcBorders>
             <w:shd w:fill="auto" w:val="clear"/>
             <w:tcMar>
-              <w:left w:w="48" w:type="dxa"/>
+              <w:left w:w="18" w:type="dxa"/>
             </w:tcMar>
           </w:tcPr>
           <w:p>
@@ -4822,7 +4889,7 @@
             </w:tcBorders>
             <w:shd w:fill="auto" w:val="clear"/>
             <w:tcMar>
-              <w:left w:w="48" w:type="dxa"/>
+              <w:left w:w="18" w:type="dxa"/>
             </w:tcMar>
           </w:tcPr>
           <w:p>
@@ -4865,7 +4932,7 @@
             </w:tcBorders>
             <w:shd w:fill="auto" w:val="clear"/>
             <w:tcMar>
-              <w:left w:w="48" w:type="dxa"/>
+              <w:left w:w="18" w:type="dxa"/>
             </w:tcMar>
           </w:tcPr>
           <w:p>
@@ -4901,7 +4968,7 @@
             </w:tcBorders>
             <w:shd w:fill="auto" w:val="clear"/>
             <w:tcMar>
-              <w:left w:w="48" w:type="dxa"/>
+              <w:left w:w="18" w:type="dxa"/>
             </w:tcMar>
           </w:tcPr>
           <w:p>
@@ -4928,7 +4995,7 @@
             </w:tcBorders>
             <w:shd w:fill="auto" w:val="clear"/>
             <w:tcMar>
-              <w:left w:w="48" w:type="dxa"/>
+              <w:left w:w="18" w:type="dxa"/>
             </w:tcMar>
           </w:tcPr>
           <w:p>
@@ -4968,7 +5035,7 @@
             </w:tcBorders>
             <w:shd w:fill="auto" w:val="clear"/>
             <w:tcMar>
-              <w:left w:w="48" w:type="dxa"/>
+              <w:left w:w="18" w:type="dxa"/>
             </w:tcMar>
           </w:tcPr>
           <w:p>
@@ -4995,7 +5062,7 @@
             </w:tcBorders>
             <w:shd w:fill="auto" w:val="clear"/>
             <w:tcMar>
-              <w:left w:w="48" w:type="dxa"/>
+              <w:left w:w="18" w:type="dxa"/>
             </w:tcMar>
           </w:tcPr>
           <w:p>
@@ -5035,7 +5102,7 @@
             </w:tcBorders>
             <w:shd w:fill="auto" w:val="clear"/>
             <w:tcMar>
-              <w:left w:w="48" w:type="dxa"/>
+              <w:left w:w="18" w:type="dxa"/>
             </w:tcMar>
           </w:tcPr>
           <w:p>
@@ -5062,7 +5129,7 @@
             </w:tcBorders>
             <w:shd w:fill="auto" w:val="clear"/>
             <w:tcMar>
-              <w:left w:w="48" w:type="dxa"/>
+              <w:left w:w="18" w:type="dxa"/>
             </w:tcMar>
           </w:tcPr>
           <w:p>
@@ -5102,7 +5169,7 @@
             </w:tcBorders>
             <w:shd w:fill="auto" w:val="clear"/>
             <w:tcMar>
-              <w:left w:w="48" w:type="dxa"/>
+              <w:left w:w="18" w:type="dxa"/>
             </w:tcMar>
           </w:tcPr>
           <w:p>
@@ -5129,7 +5196,7 @@
             </w:tcBorders>
             <w:shd w:fill="auto" w:val="clear"/>
             <w:tcMar>
-              <w:left w:w="48" w:type="dxa"/>
+              <w:left w:w="18" w:type="dxa"/>
             </w:tcMar>
           </w:tcPr>
           <w:p>
@@ -5169,7 +5236,7 @@
             </w:tcBorders>
             <w:shd w:fill="auto" w:val="clear"/>
             <w:tcMar>
-              <w:left w:w="48" w:type="dxa"/>
+              <w:left w:w="18" w:type="dxa"/>
             </w:tcMar>
           </w:tcPr>
           <w:p>
@@ -5196,7 +5263,7 @@
             </w:tcBorders>
             <w:shd w:fill="auto" w:val="clear"/>
             <w:tcMar>
-              <w:left w:w="48" w:type="dxa"/>
+              <w:left w:w="18" w:type="dxa"/>
             </w:tcMar>
           </w:tcPr>
           <w:p>
@@ -5239,7 +5306,7 @@
             </w:tcBorders>
             <w:shd w:fill="auto" w:val="clear"/>
             <w:tcMar>
-              <w:left w:w="48" w:type="dxa"/>
+              <w:left w:w="18" w:type="dxa"/>
             </w:tcMar>
           </w:tcPr>
           <w:p>
@@ -5275,7 +5342,7 @@
             </w:tcBorders>
             <w:shd w:fill="auto" w:val="clear"/>
             <w:tcMar>
-              <w:left w:w="48" w:type="dxa"/>
+              <w:left w:w="18" w:type="dxa"/>
             </w:tcMar>
           </w:tcPr>
           <w:p>
@@ -5312,7 +5379,7 @@
             </w:tcBorders>
             <w:shd w:fill="auto" w:val="clear"/>
             <w:tcMar>
-              <w:left w:w="48" w:type="dxa"/>
+              <w:left w:w="18" w:type="dxa"/>
             </w:tcMar>
           </w:tcPr>
           <w:p>
@@ -5352,7 +5419,7 @@
             </w:tcBorders>
             <w:shd w:fill="auto" w:val="clear"/>
             <w:tcMar>
-              <w:left w:w="48" w:type="dxa"/>
+              <w:left w:w="18" w:type="dxa"/>
             </w:tcMar>
           </w:tcPr>
           <w:p>
@@ -5379,7 +5446,7 @@
             </w:tcBorders>
             <w:shd w:fill="auto" w:val="clear"/>
             <w:tcMar>
-              <w:left w:w="48" w:type="dxa"/>
+              <w:left w:w="18" w:type="dxa"/>
             </w:tcMar>
           </w:tcPr>
           <w:p>
@@ -5419,7 +5486,7 @@
             </w:tcBorders>
             <w:shd w:fill="auto" w:val="clear"/>
             <w:tcMar>
-              <w:left w:w="48" w:type="dxa"/>
+              <w:left w:w="18" w:type="dxa"/>
             </w:tcMar>
           </w:tcPr>
           <w:p>
@@ -5446,7 +5513,7 @@
             </w:tcBorders>
             <w:shd w:fill="auto" w:val="clear"/>
             <w:tcMar>
-              <w:left w:w="48" w:type="dxa"/>
+              <w:left w:w="18" w:type="dxa"/>
             </w:tcMar>
           </w:tcPr>
           <w:p>
@@ -5486,7 +5553,7 @@
             </w:tcBorders>
             <w:shd w:fill="auto" w:val="clear"/>
             <w:tcMar>
-              <w:left w:w="48" w:type="dxa"/>
+              <w:left w:w="18" w:type="dxa"/>
             </w:tcMar>
           </w:tcPr>
           <w:p>
@@ -5513,7 +5580,7 @@
             </w:tcBorders>
             <w:shd w:fill="auto" w:val="clear"/>
             <w:tcMar>
-              <w:left w:w="48" w:type="dxa"/>
+              <w:left w:w="18" w:type="dxa"/>
             </w:tcMar>
           </w:tcPr>
           <w:p>
@@ -5556,7 +5623,7 @@
             </w:tcBorders>
             <w:shd w:fill="auto" w:val="clear"/>
             <w:tcMar>
-              <w:left w:w="48" w:type="dxa"/>
+              <w:left w:w="18" w:type="dxa"/>
             </w:tcMar>
           </w:tcPr>
           <w:p>
@@ -5592,7 +5659,7 @@
             </w:tcBorders>
             <w:shd w:fill="auto" w:val="clear"/>
             <w:tcMar>
-              <w:left w:w="48" w:type="dxa"/>
+              <w:left w:w="18" w:type="dxa"/>
             </w:tcMar>
           </w:tcPr>
           <w:p>
@@ -5619,7 +5686,7 @@
             </w:tcBorders>
             <w:shd w:fill="auto" w:val="clear"/>
             <w:tcMar>
-              <w:left w:w="48" w:type="dxa"/>
+              <w:left w:w="18" w:type="dxa"/>
             </w:tcMar>
           </w:tcPr>
           <w:p>
@@ -5659,7 +5726,7 @@
             </w:tcBorders>
             <w:shd w:fill="auto" w:val="clear"/>
             <w:tcMar>
-              <w:left w:w="48" w:type="dxa"/>
+              <w:left w:w="18" w:type="dxa"/>
             </w:tcMar>
           </w:tcPr>
           <w:p>
@@ -5686,7 +5753,7 @@
             </w:tcBorders>
             <w:shd w:fill="auto" w:val="clear"/>
             <w:tcMar>
-              <w:left w:w="48" w:type="dxa"/>
+              <w:left w:w="18" w:type="dxa"/>
             </w:tcMar>
           </w:tcPr>
           <w:p>
@@ -5726,7 +5793,7 @@
             </w:tcBorders>
             <w:shd w:fill="auto" w:val="clear"/>
             <w:tcMar>
-              <w:left w:w="48" w:type="dxa"/>
+              <w:left w:w="18" w:type="dxa"/>
             </w:tcMar>
           </w:tcPr>
           <w:p>
@@ -5753,7 +5820,7 @@
             </w:tcBorders>
             <w:shd w:fill="auto" w:val="clear"/>
             <w:tcMar>
-              <w:left w:w="48" w:type="dxa"/>
+              <w:left w:w="18" w:type="dxa"/>
             </w:tcMar>
           </w:tcPr>
           <w:p>
@@ -5795,7 +5862,7 @@
             </w:tcBorders>
             <w:shd w:fill="auto" w:val="clear"/>
             <w:tcMar>
-              <w:left w:w="48" w:type="dxa"/>
+              <w:left w:w="18" w:type="dxa"/>
             </w:tcMar>
           </w:tcPr>
           <w:p>
@@ -5822,7 +5889,7 @@
             </w:tcBorders>
             <w:shd w:fill="auto" w:val="clear"/>
             <w:tcMar>
-              <w:left w:w="48" w:type="dxa"/>
+              <w:left w:w="18" w:type="dxa"/>
             </w:tcMar>
           </w:tcPr>
           <w:p>
@@ -5862,7 +5929,7 @@
             </w:tcBorders>
             <w:shd w:fill="auto" w:val="clear"/>
             <w:tcMar>
-              <w:left w:w="48" w:type="dxa"/>
+              <w:left w:w="18" w:type="dxa"/>
             </w:tcMar>
           </w:tcPr>
           <w:p>
@@ -5889,7 +5956,7 @@
             </w:tcBorders>
             <w:shd w:fill="auto" w:val="clear"/>
             <w:tcMar>
-              <w:left w:w="48" w:type="dxa"/>
+              <w:left w:w="18" w:type="dxa"/>
             </w:tcMar>
           </w:tcPr>
           <w:p>
@@ -5929,7 +5996,7 @@
             </w:tcBorders>
             <w:shd w:fill="auto" w:val="clear"/>
             <w:tcMar>
-              <w:left w:w="48" w:type="dxa"/>
+              <w:left w:w="18" w:type="dxa"/>
             </w:tcMar>
           </w:tcPr>
           <w:p>
@@ -5956,7 +6023,7 @@
             </w:tcBorders>
             <w:shd w:fill="auto" w:val="clear"/>
             <w:tcMar>
-              <w:left w:w="48" w:type="dxa"/>
+              <w:left w:w="18" w:type="dxa"/>
             </w:tcMar>
           </w:tcPr>
           <w:p>
@@ -5996,7 +6063,7 @@
             </w:tcBorders>
             <w:shd w:fill="auto" w:val="clear"/>
             <w:tcMar>
-              <w:left w:w="48" w:type="dxa"/>
+              <w:left w:w="18" w:type="dxa"/>
             </w:tcMar>
           </w:tcPr>
           <w:p>
@@ -6023,7 +6090,7 @@
             </w:tcBorders>
             <w:shd w:fill="auto" w:val="clear"/>
             <w:tcMar>
-              <w:left w:w="48" w:type="dxa"/>
+              <w:left w:w="18" w:type="dxa"/>
             </w:tcMar>
           </w:tcPr>
           <w:p>
@@ -6295,11 +6362,28 @@
         </w:rPr>
       </w:r>
     </w:p>
+    <w:p>
+      <w:pPr>
+        <w:pStyle w:val="Normal"/>
+        <w:ind w:hanging="0"/>
+        <w:rPr>
+          <w:color w:val="000000"/>
+        </w:rPr>
+      </w:pPr>
+      <w:r>
+        <w:rPr>
+          <w:color w:val="000000"/>
+        </w:rPr>
+      </w:r>
+      <w:r>
+        <w:br w:type="page"/>
+      </w:r>
+    </w:p>
     <w:tbl>
       <w:tblPr>
         <w:tblW w:w="9541" w:type="dxa"/>
         <w:jc w:val="left"/>
-        <w:tblInd w:w="50" w:type="dxa"/>
+        <w:tblInd w:w="28" w:type="dxa"/>
         <w:tblBorders>
           <w:top w:val="single" w:sz="2" w:space="0" w:color="000001"/>
           <w:left w:val="single" w:sz="2" w:space="0" w:color="000001"/>
@@ -6308,7 +6392,7 @@
         </w:tblBorders>
         <w:tblCellMar>
           <w:top w:w="55" w:type="dxa"/>
-          <w:left w:w="48" w:type="dxa"/>
+          <w:left w:w="18" w:type="dxa"/>
           <w:bottom w:w="55" w:type="dxa"/>
           <w:right w:w="55" w:type="dxa"/>
         </w:tblCellMar>
@@ -6330,12 +6414,13 @@
             </w:tcBorders>
             <w:shd w:fill="auto" w:val="clear"/>
             <w:tcMar>
-              <w:left w:w="48" w:type="dxa"/>
+              <w:left w:w="18" w:type="dxa"/>
             </w:tcMar>
           </w:tcPr>
           <w:p>
             <w:pPr>
               <w:pStyle w:val="Normal"/>
+              <w:pageBreakBefore/>
               <w:jc w:val="center"/>
               <w:rPr/>
             </w:pPr>
@@ -6360,7 +6445,7 @@
             </w:tcBorders>
             <w:shd w:fill="auto" w:val="clear"/>
             <w:tcMar>
-              <w:left w:w="48" w:type="dxa"/>
+              <w:left w:w="18" w:type="dxa"/>
             </w:tcMar>
           </w:tcPr>
           <w:p>
@@ -6396,7 +6481,7 @@
             </w:tcBorders>
             <w:shd w:fill="auto" w:val="clear"/>
             <w:tcMar>
-              <w:left w:w="48" w:type="dxa"/>
+              <w:left w:w="18" w:type="dxa"/>
             </w:tcMar>
           </w:tcPr>
           <w:p>
@@ -6423,7 +6508,7 @@
             </w:tcBorders>
             <w:shd w:fill="auto" w:val="clear"/>
             <w:tcMar>
-              <w:left w:w="48" w:type="dxa"/>
+              <w:left w:w="18" w:type="dxa"/>
             </w:tcMar>
           </w:tcPr>
           <w:p>
@@ -6463,7 +6548,7 @@
             </w:tcBorders>
             <w:shd w:fill="auto" w:val="clear"/>
             <w:tcMar>
-              <w:left w:w="48" w:type="dxa"/>
+              <w:left w:w="18" w:type="dxa"/>
             </w:tcMar>
           </w:tcPr>
           <w:p>
@@ -6490,7 +6575,7 @@
             </w:tcBorders>
             <w:shd w:fill="auto" w:val="clear"/>
             <w:tcMar>
-              <w:left w:w="48" w:type="dxa"/>
+              <w:left w:w="18" w:type="dxa"/>
             </w:tcMar>
           </w:tcPr>
           <w:p>
@@ -6530,7 +6615,7 @@
             </w:tcBorders>
             <w:shd w:fill="auto" w:val="clear"/>
             <w:tcMar>
-              <w:left w:w="48" w:type="dxa"/>
+              <w:left w:w="18" w:type="dxa"/>
             </w:tcMar>
           </w:tcPr>
           <w:p>
@@ -6557,7 +6642,7 @@
             </w:tcBorders>
             <w:shd w:fill="auto" w:val="clear"/>
             <w:tcMar>
-              <w:left w:w="48" w:type="dxa"/>
+              <w:left w:w="18" w:type="dxa"/>
             </w:tcMar>
           </w:tcPr>
           <w:p>
@@ -6597,7 +6682,7 @@
             </w:tcBorders>
             <w:shd w:fill="auto" w:val="clear"/>
             <w:tcMar>
-              <w:left w:w="48" w:type="dxa"/>
+              <w:left w:w="18" w:type="dxa"/>
             </w:tcMar>
           </w:tcPr>
           <w:p>
@@ -6638,7 +6723,7 @@
             </w:tcBorders>
             <w:shd w:fill="auto" w:val="clear"/>
             <w:tcMar>
-              <w:left w:w="48" w:type="dxa"/>
+              <w:left w:w="18" w:type="dxa"/>
             </w:tcMar>
           </w:tcPr>
           <w:p>
@@ -6678,7 +6763,7 @@
             </w:tcBorders>
             <w:shd w:fill="auto" w:val="clear"/>
             <w:tcMar>
-              <w:left w:w="48" w:type="dxa"/>
+              <w:left w:w="18" w:type="dxa"/>
             </w:tcMar>
           </w:tcPr>
           <w:p>
@@ -6705,7 +6790,7 @@
             </w:tcBorders>
             <w:shd w:fill="auto" w:val="clear"/>
             <w:tcMar>
-              <w:left w:w="48" w:type="dxa"/>
+              <w:left w:w="18" w:type="dxa"/>
             </w:tcMar>
           </w:tcPr>
           <w:p>
@@ -6745,7 +6830,7 @@
             </w:tcBorders>
             <w:shd w:fill="auto" w:val="clear"/>
             <w:tcMar>
-              <w:left w:w="48" w:type="dxa"/>
+              <w:left w:w="18" w:type="dxa"/>
             </w:tcMar>
           </w:tcPr>
           <w:p>
@@ -6772,7 +6857,7 @@
             </w:tcBorders>
             <w:shd w:fill="auto" w:val="clear"/>
             <w:tcMar>
-              <w:left w:w="48" w:type="dxa"/>
+              <w:left w:w="18" w:type="dxa"/>
             </w:tcMar>
           </w:tcPr>
           <w:p>
@@ -6812,7 +6897,7 @@
             </w:tcBorders>
             <w:shd w:fill="auto" w:val="clear"/>
             <w:tcMar>
-              <w:left w:w="48" w:type="dxa"/>
+              <w:left w:w="18" w:type="dxa"/>
             </w:tcMar>
           </w:tcPr>
           <w:p>
@@ -6839,7 +6924,7 @@
             </w:tcBorders>
             <w:shd w:fill="auto" w:val="clear"/>
             <w:tcMar>
-              <w:left w:w="48" w:type="dxa"/>
+              <w:left w:w="18" w:type="dxa"/>
             </w:tcMar>
           </w:tcPr>
           <w:p>
@@ -6879,7 +6964,7 @@
             </w:tcBorders>
             <w:shd w:fill="auto" w:val="clear"/>
             <w:tcMar>
-              <w:left w:w="48" w:type="dxa"/>
+              <w:left w:w="18" w:type="dxa"/>
             </w:tcMar>
           </w:tcPr>
           <w:p>
@@ -6916,7 +7001,7 @@
             </w:tcBorders>
             <w:shd w:fill="auto" w:val="clear"/>
             <w:tcMar>
-              <w:left w:w="48" w:type="dxa"/>
+              <w:left w:w="18" w:type="dxa"/>
             </w:tcMar>
           </w:tcPr>
           <w:p>
@@ -6958,7 +7043,7 @@
             </w:tcBorders>
             <w:shd w:fill="auto" w:val="clear"/>
             <w:tcMar>
-              <w:left w:w="48" w:type="dxa"/>
+              <w:left w:w="18" w:type="dxa"/>
             </w:tcMar>
           </w:tcPr>
           <w:p>
@@ -7020,7 +7105,7 @@
             </w:tcBorders>
             <w:shd w:fill="auto" w:val="clear"/>
             <w:tcMar>
-              <w:left w:w="48" w:type="dxa"/>
+              <w:left w:w="18" w:type="dxa"/>
             </w:tcMar>
           </w:tcPr>
           <w:p>
@@ -7060,7 +7145,7 @@
             </w:tcBorders>
             <w:shd w:fill="auto" w:val="clear"/>
             <w:tcMar>
-              <w:left w:w="48" w:type="dxa"/>
+              <w:left w:w="18" w:type="dxa"/>
             </w:tcMar>
           </w:tcPr>
           <w:p>
@@ -7087,7 +7172,7 @@
             </w:tcBorders>
             <w:shd w:fill="auto" w:val="clear"/>
             <w:tcMar>
-              <w:left w:w="48" w:type="dxa"/>
+              <w:left w:w="18" w:type="dxa"/>
             </w:tcMar>
           </w:tcPr>
           <w:p>
@@ -7127,7 +7212,7 @@
             </w:tcBorders>
             <w:shd w:fill="auto" w:val="clear"/>
             <w:tcMar>
-              <w:left w:w="48" w:type="dxa"/>
+              <w:left w:w="18" w:type="dxa"/>
             </w:tcMar>
           </w:tcPr>
           <w:p>
@@ -7164,7 +7249,7 @@
             </w:tcBorders>
             <w:shd w:fill="auto" w:val="clear"/>
             <w:tcMar>
-              <w:left w:w="48" w:type="dxa"/>
+              <w:left w:w="18" w:type="dxa"/>
             </w:tcMar>
           </w:tcPr>
           <w:p>
@@ -7204,7 +7289,7 @@
             </w:tcBorders>
             <w:shd w:fill="auto" w:val="clear"/>
             <w:tcMar>
-              <w:left w:w="48" w:type="dxa"/>
+              <w:left w:w="18" w:type="dxa"/>
             </w:tcMar>
           </w:tcPr>
           <w:p>
@@ -7231,7 +7316,7 @@
             </w:tcBorders>
             <w:shd w:fill="auto" w:val="clear"/>
             <w:tcMar>
-              <w:left w:w="48" w:type="dxa"/>
+              <w:left w:w="18" w:type="dxa"/>
             </w:tcMar>
           </w:tcPr>
           <w:p>
@@ -7271,7 +7356,7 @@
             </w:tcBorders>
             <w:shd w:fill="auto" w:val="clear"/>
             <w:tcMar>
-              <w:left w:w="48" w:type="dxa"/>
+              <w:left w:w="18" w:type="dxa"/>
             </w:tcMar>
           </w:tcPr>
           <w:p>
@@ -7298,7 +7383,7 @@
             </w:tcBorders>
             <w:shd w:fill="auto" w:val="clear"/>
             <w:tcMar>
-              <w:left w:w="48" w:type="dxa"/>
+              <w:left w:w="18" w:type="dxa"/>
             </w:tcMar>
           </w:tcPr>
           <w:p>
@@ -7338,7 +7423,7 @@
             </w:tcBorders>
             <w:shd w:fill="auto" w:val="clear"/>
             <w:tcMar>
-              <w:left w:w="48" w:type="dxa"/>
+              <w:left w:w="18" w:type="dxa"/>
             </w:tcMar>
           </w:tcPr>
           <w:p>
@@ -7365,7 +7450,7 @@
             </w:tcBorders>
             <w:shd w:fill="auto" w:val="clear"/>
             <w:tcMar>
-              <w:left w:w="48" w:type="dxa"/>
+              <w:left w:w="18" w:type="dxa"/>
             </w:tcMar>
           </w:tcPr>
           <w:p>
@@ -7405,7 +7490,7 @@
             </w:tcBorders>
             <w:shd w:fill="auto" w:val="clear"/>
             <w:tcMar>
-              <w:left w:w="48" w:type="dxa"/>
+              <w:left w:w="18" w:type="dxa"/>
             </w:tcMar>
           </w:tcPr>
           <w:p>
@@ -7442,7 +7527,7 @@
             </w:tcBorders>
             <w:shd w:fill="auto" w:val="clear"/>
             <w:tcMar>
-              <w:left w:w="48" w:type="dxa"/>
+              <w:left w:w="18" w:type="dxa"/>
             </w:tcMar>
           </w:tcPr>
           <w:p>
@@ -7578,7 +7663,7 @@
       <w:tblPr>
         <w:tblW w:w="9541" w:type="dxa"/>
         <w:jc w:val="left"/>
-        <w:tblInd w:w="50" w:type="dxa"/>
+        <w:tblInd w:w="28" w:type="dxa"/>
         <w:tblBorders>
           <w:top w:val="single" w:sz="2" w:space="0" w:color="000001"/>
           <w:left w:val="single" w:sz="2" w:space="0" w:color="000001"/>
@@ -7587,7 +7672,7 @@
         </w:tblBorders>
         <w:tblCellMar>
           <w:top w:w="55" w:type="dxa"/>
-          <w:left w:w="48" w:type="dxa"/>
+          <w:left w:w="18" w:type="dxa"/>
           <w:bottom w:w="55" w:type="dxa"/>
           <w:right w:w="55" w:type="dxa"/>
         </w:tblCellMar>
@@ -7609,7 +7694,7 @@
             </w:tcBorders>
             <w:shd w:fill="auto" w:val="clear"/>
             <w:tcMar>
-              <w:left w:w="48" w:type="dxa"/>
+              <w:left w:w="18" w:type="dxa"/>
             </w:tcMar>
           </w:tcPr>
           <w:p>
@@ -7639,7 +7724,7 @@
             </w:tcBorders>
             <w:shd w:fill="auto" w:val="clear"/>
             <w:tcMar>
-              <w:left w:w="48" w:type="dxa"/>
+              <w:left w:w="18" w:type="dxa"/>
             </w:tcMar>
           </w:tcPr>
           <w:p>
@@ -7675,7 +7760,7 @@
             </w:tcBorders>
             <w:shd w:fill="auto" w:val="clear"/>
             <w:tcMar>
-              <w:left w:w="48" w:type="dxa"/>
+              <w:left w:w="18" w:type="dxa"/>
             </w:tcMar>
           </w:tcPr>
           <w:p>
@@ -7702,7 +7787,7 @@
             </w:tcBorders>
             <w:shd w:fill="auto" w:val="clear"/>
             <w:tcMar>
-              <w:left w:w="48" w:type="dxa"/>
+              <w:left w:w="18" w:type="dxa"/>
             </w:tcMar>
           </w:tcPr>
           <w:p>
@@ -7742,7 +7827,7 @@
             </w:tcBorders>
             <w:shd w:fill="auto" w:val="clear"/>
             <w:tcMar>
-              <w:left w:w="48" w:type="dxa"/>
+              <w:left w:w="18" w:type="dxa"/>
             </w:tcMar>
           </w:tcPr>
           <w:p>
@@ -7769,7 +7854,7 @@
             </w:tcBorders>
             <w:shd w:fill="auto" w:val="clear"/>
             <w:tcMar>
-              <w:left w:w="48" w:type="dxa"/>
+              <w:left w:w="18" w:type="dxa"/>
             </w:tcMar>
           </w:tcPr>
           <w:p>
@@ -7809,7 +7894,7 @@
             </w:tcBorders>
             <w:shd w:fill="auto" w:val="clear"/>
             <w:tcMar>
-              <w:left w:w="48" w:type="dxa"/>
+              <w:left w:w="18" w:type="dxa"/>
             </w:tcMar>
           </w:tcPr>
           <w:p>
@@ -7836,7 +7921,7 @@
             </w:tcBorders>
             <w:shd w:fill="auto" w:val="clear"/>
             <w:tcMar>
-              <w:left w:w="48" w:type="dxa"/>
+              <w:left w:w="18" w:type="dxa"/>
             </w:tcMar>
           </w:tcPr>
           <w:p>
@@ -7924,6 +8009,73 @@
           <w:color w:val="000000"/>
         </w:rPr>
         <w:t>{sectionETextarea}</w:t>
+      </w:r>
+    </w:p>
+    <w:p>
+      <w:pPr>
+        <w:pStyle w:val="Normal"/>
+        <w:ind w:hanging="0"/>
+        <w:rPr>
+          <w:i/>
+          <w:i/>
+          <w:iCs/>
+          <w:color w:val="000000"/>
+        </w:rPr>
+      </w:pPr>
+      <w:r>
+        <w:rPr>
+          <w:i/>
+          <w:iCs/>
+          <w:color w:val="000000"/>
+        </w:rPr>
+      </w:r>
+    </w:p>
+    <w:p>
+      <w:pPr>
+        <w:pStyle w:val="Normal"/>
+        <w:ind w:hanging="0"/>
+        <w:rPr>
+          <w:i/>
+          <w:i/>
+          <w:iCs/>
+          <w:color w:val="000000"/>
+        </w:rPr>
+      </w:pPr>
+      <w:r>
+        <w:rPr>
+          <w:i/>
+          <w:iCs/>
+          <w:color w:val="000000"/>
+        </w:rPr>
+      </w:r>
+    </w:p>
+    <w:p>
+      <w:pPr>
+        <w:pStyle w:val="Normal"/>
+        <w:ind w:hanging="0"/>
+        <w:rPr>
+          <w:i/>
+          <w:i/>
+          <w:iCs/>
+          <w:color w:val="000000"/>
+        </w:rPr>
+      </w:pPr>
+      <w:r>
+        <w:rPr>
+          <w:i/>
+          <w:iCs/>
+          <w:color w:val="000000"/>
+        </w:rPr>
+      </w:r>
+    </w:p>
+    <w:p>
+      <w:pPr>
+        <w:pStyle w:val="Normal"/>
+        <w:ind w:hanging="0"/>
+        <w:rPr/>
+      </w:pPr>
+      <w:r>
+        <w:rPr/>
       </w:r>
     </w:p>
     <w:sectPr>
@@ -7959,7 +8111,7 @@
       <w:fldChar w:fldCharType="separate"/>
     </w:r>
     <w:r>
-      <w:t>6</w:t>
+      <w:t>7</w:t>
     </w:r>
     <w:r>
       <w:fldChar w:fldCharType="end"/>

</xml_diff>